<commit_message>
corregido formato del documento
</commit_message>
<xml_diff>
--- a/Ejercicios_Doc.docx
+++ b/Ejercicios_Doc.docx
@@ -531,7 +531,7 @@
         </w:p>
       </w:sdtContent>
     </w:sdt>
-    <w:bookmarkStart w:id="0" w:name="_Toc102994897" w:displacedByCustomXml="next"/>
+    <w:bookmarkStart w:id="0" w:name="_Toc102996045" w:displacedByCustomXml="next"/>
     <w:sdt>
       <w:sdtPr>
         <w:id w:val="983351277"/>
@@ -583,7 +583,7 @@
           <w:r>
             <w:fldChar w:fldCharType="separate"/>
           </w:r>
-          <w:hyperlink w:anchor="_Toc102994897" w:history="1">
+          <w:hyperlink w:anchor="_Toc102996045" w:history="1">
             <w:r>
               <w:rPr>
                 <w:rStyle w:val="Hipervnculo"/>
@@ -610,7 +610,7 @@
                 <w:noProof/>
                 <w:webHidden/>
               </w:rPr>
-              <w:instrText xml:space="preserve"> PAGEREF _Toc102994897 \h </w:instrText>
+              <w:instrText xml:space="preserve"> PAGEREF _Toc102996045 \h </w:instrText>
             </w:r>
             <w:r>
               <w:rPr>
@@ -653,7 +653,7 @@
               <w:lang w:eastAsia="es-ES"/>
             </w:rPr>
           </w:pPr>
-          <w:hyperlink w:anchor="_Toc102994898" w:history="1">
+          <w:hyperlink w:anchor="_Toc102996046" w:history="1">
             <w:r>
               <w:rPr>
                 <w:rStyle w:val="Hipervnculo"/>
@@ -680,7 +680,7 @@
                 <w:noProof/>
                 <w:webHidden/>
               </w:rPr>
-              <w:instrText xml:space="preserve"> PAGEREF _Toc102994898 \h </w:instrText>
+              <w:instrText xml:space="preserve"> PAGEREF _Toc102996046 \h </w:instrText>
             </w:r>
             <w:r>
               <w:rPr>
@@ -712,6 +712,76 @@
           </w:hyperlink>
         </w:p>
         <w:p>
+          <w:pPr>
+            <w:pStyle w:val="TDC1"/>
+            <w:tabs>
+              <w:tab w:val="right" w:leader="dot" w:pos="8494"/>
+            </w:tabs>
+            <w:rPr>
+              <w:rFonts w:eastAsiaTheme="minorEastAsia"/>
+              <w:noProof/>
+              <w:lang w:eastAsia="es-ES"/>
+            </w:rPr>
+          </w:pPr>
+          <w:hyperlink w:anchor="_Toc102996047" w:history="1">
+            <w:r>
+              <w:rPr>
+                <w:rStyle w:val="Hipervnculo"/>
+                <w:noProof/>
+              </w:rPr>
+              <w:t>Ejercicio 2</w:t>
+            </w:r>
+            <w:r>
+              <w:rPr>
+                <w:noProof/>
+                <w:webHidden/>
+              </w:rPr>
+              <w:tab/>
+            </w:r>
+            <w:r>
+              <w:rPr>
+                <w:noProof/>
+                <w:webHidden/>
+              </w:rPr>
+              <w:fldChar w:fldCharType="begin"/>
+            </w:r>
+            <w:r>
+              <w:rPr>
+                <w:noProof/>
+                <w:webHidden/>
+              </w:rPr>
+              <w:instrText xml:space="preserve"> PAGEREF _Toc102996047 \h </w:instrText>
+            </w:r>
+            <w:r>
+              <w:rPr>
+                <w:noProof/>
+                <w:webHidden/>
+              </w:rPr>
+            </w:r>
+            <w:r>
+              <w:rPr>
+                <w:noProof/>
+                <w:webHidden/>
+              </w:rPr>
+              <w:fldChar w:fldCharType="separate"/>
+            </w:r>
+            <w:r>
+              <w:rPr>
+                <w:noProof/>
+                <w:webHidden/>
+              </w:rPr>
+              <w:t>3</w:t>
+            </w:r>
+            <w:r>
+              <w:rPr>
+                <w:noProof/>
+                <w:webHidden/>
+              </w:rPr>
+              <w:fldChar w:fldCharType="end"/>
+            </w:r>
+          </w:hyperlink>
+        </w:p>
+        <w:p>
           <w:r>
             <w:rPr>
               <w:b/>
@@ -733,7 +803,7 @@
         <w:pStyle w:val="Ttulo1"/>
         <w:spacing w:line="360" w:lineRule="auto"/>
       </w:pPr>
-      <w:bookmarkStart w:id="1" w:name="_Toc102994898"/>
+      <w:bookmarkStart w:id="1" w:name="_Toc102996046"/>
       <w:r>
         <w:lastRenderedPageBreak/>
         <w:t>Ejercicio 1</w:t>
@@ -897,7 +967,7 @@
         <mc:AlternateContent>
           <mc:Choice Requires="wps">
             <w:drawing>
-              <wp:anchor distT="45720" distB="45720" distL="114300" distR="114300" simplePos="0" relativeHeight="251662336" behindDoc="0" locked="0" layoutInCell="1" allowOverlap="1" wp14:anchorId="7ACD87D9" wp14:editId="3A271EFA">
+              <wp:anchor distT="45720" distB="45720" distL="114300" distR="114300" simplePos="0" relativeHeight="251662336" behindDoc="0" locked="0" layoutInCell="1" allowOverlap="1" wp14:anchorId="7ACD87D9" wp14:editId="272BCAE2">
                 <wp:simplePos x="0" y="0"/>
                 <wp:positionH relativeFrom="margin">
                   <wp:align>right</wp:align>
@@ -905,8 +975,8 @@
                 <wp:positionV relativeFrom="paragraph">
                   <wp:posOffset>352425</wp:posOffset>
                 </wp:positionV>
-                <wp:extent cx="5381625" cy="6010275"/>
-                <wp:effectExtent l="0" t="0" r="28575" b="28575"/>
+                <wp:extent cx="5381625" cy="1676400"/>
+                <wp:effectExtent l="0" t="0" r="28575" b="19050"/>
                 <wp:wrapSquare wrapText="bothSides"/>
                 <wp:docPr id="217" name="Cuadro de texto 2"/>
                 <wp:cNvGraphicFramePr>
@@ -921,7 +991,7 @@
                       <wps:spPr bwMode="auto">
                         <a:xfrm>
                           <a:off x="0" y="0"/>
-                          <a:ext cx="5381625" cy="6010275"/>
+                          <a:ext cx="5381625" cy="1676400"/>
                         </a:xfrm>
                         <a:prstGeom prst="rect">
                           <a:avLst/>
@@ -964,7 +1034,7 @@
           </mc:Choice>
           <mc:Fallback>
             <w:pict>
-              <v:shape w14:anchorId="7ACD87D9" id="Cuadro de texto 2" o:spid="_x0000_s1028" type="#_x0000_t202" style="position:absolute;margin-left:372.55pt;margin-top:27.75pt;width:423.75pt;height:473.25pt;z-index:251662336;visibility:visible;mso-wrap-style:square;mso-width-percent:0;mso-height-percent:0;mso-wrap-distance-left:9pt;mso-wrap-distance-top:3.6pt;mso-wrap-distance-right:9pt;mso-wrap-distance-bottom:3.6pt;mso-position-horizontal:right;mso-position-horizontal-relative:margin;mso-position-vertical:absolute;mso-position-vertical-relative:text;mso-width-percent:0;mso-height-percent:0;mso-width-relative:margin;mso-height-relative:margin;v-text-anchor:top" o:gfxdata="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" filled="f">
+              <v:shape w14:anchorId="7ACD87D9" id="Cuadro de texto 2" o:spid="_x0000_s1028" type="#_x0000_t202" style="position:absolute;margin-left:372.55pt;margin-top:27.75pt;width:423.75pt;height:132pt;z-index:251662336;visibility:visible;mso-wrap-style:square;mso-width-percent:0;mso-height-percent:0;mso-wrap-distance-left:9pt;mso-wrap-distance-top:3.6pt;mso-wrap-distance-right:9pt;mso-wrap-distance-bottom:3.6pt;mso-position-horizontal:right;mso-position-horizontal-relative:margin;mso-position-vertical:absolute;mso-position-vertical-relative:text;mso-width-percent:0;mso-height-percent:0;mso-width-relative:margin;mso-height-relative:margin;v-text-anchor:top" o:gfxdata="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" filled="f">
                 <v:textbox>
                   <w:txbxContent>
                     <w:p>
@@ -991,12 +1061,29 @@
     </w:p>
     <w:p>
       <w:pPr>
+        <w:rPr>
+          <w:rFonts w:asciiTheme="majorHAnsi" w:eastAsiaTheme="minorEastAsia" w:hAnsiTheme="majorHAnsi" w:cstheme="majorBidi"/>
+          <w:color w:val="2F5496" w:themeColor="accent1" w:themeShade="BF"/>
+          <w:sz w:val="32"/>
+          <w:szCs w:val="32"/>
+        </w:rPr>
+      </w:pPr>
+      <w:r>
+        <w:rPr>
+          <w:rFonts w:eastAsiaTheme="minorEastAsia"/>
+        </w:rPr>
+        <w:br w:type="page"/>
+      </w:r>
+    </w:p>
+    <w:p>
+      <w:pPr>
         <w:pStyle w:val="Ttulo1"/>
         <w:spacing w:line="360" w:lineRule="auto"/>
         <w:rPr>
           <w:rFonts w:eastAsiaTheme="minorEastAsia"/>
         </w:rPr>
       </w:pPr>
+      <w:bookmarkStart w:id="2" w:name="_Toc102996047"/>
       <w:r>
         <w:rPr>
           <w:rFonts w:eastAsiaTheme="minorEastAsia"/>
@@ -1004,6 +1091,7 @@
         <w:lastRenderedPageBreak/>
         <w:t>Ejercicio 2</w:t>
       </w:r>
+      <w:bookmarkEnd w:id="2"/>
     </w:p>
     <w:p>
       <w:pPr>
@@ -1217,18 +1305,18 @@
         <mc:AlternateContent>
           <mc:Choice Requires="wps">
             <w:drawing>
-              <wp:anchor distT="45720" distB="45720" distL="114300" distR="114300" simplePos="0" relativeHeight="251664384" behindDoc="0" locked="0" layoutInCell="1" allowOverlap="1" wp14:anchorId="25F5B132" wp14:editId="5604F50F">
+              <wp:anchor distT="45720" distB="45720" distL="114300" distR="114300" simplePos="0" relativeHeight="251664384" behindDoc="0" locked="0" layoutInCell="1" allowOverlap="1" wp14:anchorId="5E81D216" wp14:editId="35657C1F">
                 <wp:simplePos x="0" y="0"/>
                 <wp:positionH relativeFrom="margin">
-                  <wp:align>left</wp:align>
+                  <wp:posOffset>0</wp:posOffset>
                 </wp:positionH>
                 <wp:positionV relativeFrom="paragraph">
-                  <wp:posOffset>486410</wp:posOffset>
+                  <wp:posOffset>483235</wp:posOffset>
                 </wp:positionV>
-                <wp:extent cx="5381625" cy="6362700"/>
+                <wp:extent cx="5381625" cy="1676400"/>
                 <wp:effectExtent l="0" t="0" r="28575" b="19050"/>
                 <wp:wrapSquare wrapText="bothSides"/>
-                <wp:docPr id="1" name="Cuadro de texto 2"/>
+                <wp:docPr id="2" name="Cuadro de texto 2"/>
                 <wp:cNvGraphicFramePr>
                   <a:graphicFrameLocks xmlns:a="http://schemas.openxmlformats.org/drawingml/2006/main"/>
                 </wp:cNvGraphicFramePr>
@@ -1241,7 +1329,7 @@
                       <wps:spPr bwMode="auto">
                         <a:xfrm>
                           <a:off x="0" y="0"/>
-                          <a:ext cx="5381625" cy="6362700"/>
+                          <a:ext cx="5381625" cy="1676400"/>
                         </a:xfrm>
                         <a:prstGeom prst="rect">
                           <a:avLst/>
@@ -1284,7 +1372,7 @@
           </mc:Choice>
           <mc:Fallback>
             <w:pict>
-              <v:shape w14:anchorId="25F5B132" id="_x0000_s1029" type="#_x0000_t202" style="position:absolute;margin-left:0;margin-top:38.3pt;width:423.75pt;height:501pt;z-index:251664384;visibility:visible;mso-wrap-style:square;mso-width-percent:0;mso-height-percent:0;mso-wrap-distance-left:9pt;mso-wrap-distance-top:3.6pt;mso-wrap-distance-right:9pt;mso-wrap-distance-bottom:3.6pt;mso-position-horizontal:left;mso-position-horizontal-relative:margin;mso-position-vertical:absolute;mso-position-vertical-relative:text;mso-width-percent:0;mso-height-percent:0;mso-width-relative:margin;mso-height-relative:margin;v-text-anchor:top" o:gfxdata="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" filled="f">
+              <v:shape w14:anchorId="5E81D216" id="_x0000_s1029" type="#_x0000_t202" style="position:absolute;margin-left:0;margin-top:38.05pt;width:423.75pt;height:132pt;z-index:251664384;visibility:visible;mso-wrap-style:square;mso-width-percent:0;mso-height-percent:0;mso-wrap-distance-left:9pt;mso-wrap-distance-top:3.6pt;mso-wrap-distance-right:9pt;mso-wrap-distance-bottom:3.6pt;mso-position-horizontal:absolute;mso-position-horizontal-relative:margin;mso-position-vertical:absolute;mso-position-vertical-relative:text;mso-width-percent:0;mso-height-percent:0;mso-width-relative:margin;mso-height-relative:margin;v-text-anchor:top" o:gfxdata="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" filled="f">
                 <v:textbox>
                   <w:txbxContent>
                     <w:p>

</xml_diff>